<commit_message>
added new function for merging in WHO table to calculate z-scores. Worked mlong into individual values with ages for growth curves
</commit_message>
<xml_diff>
--- a/Documents/Childhood Catch-up Growth and Adult Epigenetic Age_2021_07_29_CPR.docx
+++ b/Documents/Childhood Catch-up Growth and Adult Epigenetic Age_2021_07_29_CPR.docx
@@ -20,16 +20,7 @@
         <w:ind w:firstLine="720"/>
       </w:pPr>
       <w:r>
-        <w:t>Infants who are born small for gestational age, or who experience early growth faltering have the opportunity for catch-up growth should environmental conditions improve (Boersma and Wit 1997; Singhal 2017; Wells 2018; Metcalfe and Monaghan 2001). Catch-up</w:t>
-      </w:r>
-      <w:r>
-        <w:t xml:space="preserve"> growth is marked by rapid weight or height gain following a period of restricted development </w:t>
-      </w:r>
-      <w:r>
-        <w:t>(Boersma and Wit 1997</w:t>
-      </w:r>
-      <w:r>
-        <w:t xml:space="preserve">; </w:t>
+        <w:t xml:space="preserve">Infants who are born small for gestational age, or who experience early growth faltering have the opportunity for catch-up growth should environmental conditions improve (Boersma and Wit 1997; Singhal 2017; Wells 2018; Metcalfe and Monaghan 2001). Catch-up growth is marked by rapid weight or height gain following a period of restricted development (Boersma and Wit 1997; </w:t>
       </w:r>
       <w:proofErr w:type="spellStart"/>
       <w:r>
@@ -37,19 +28,7 @@
       </w:r>
       <w:proofErr w:type="spellEnd"/>
       <w:r>
-        <w:t xml:space="preserve"> et al. 2000)</w:t>
-      </w:r>
-      <w:r>
-        <w:t>. During a catch-up phase, elevated growth rates allow a child to either approach or reach their genetically predetermi</w:t>
-      </w:r>
-      <w:r>
-        <w:t xml:space="preserve">ned, “normal” growth curve </w:t>
-      </w:r>
-      <w:r>
-        <w:t>(Boersma and Wit 1997)</w:t>
-      </w:r>
-      <w:r>
-        <w:t xml:space="preserve">. </w:t>
+        <w:t xml:space="preserve"> et al. 2000). During a catch-up phase, elevated growth rates allow a child to either approach or reach their genetically predetermined, “normal” growth curve (Boersma and Wit 1997). </w:t>
       </w:r>
       <w:commentRangeStart w:id="0"/>
       <w:ins w:id="1" w:author="Calen Patrick Ryan" w:date="2021-07-30T13:28:00Z">
@@ -63,13 +42,7 @@
         </w:r>
       </w:del>
       <w:r>
-        <w:t xml:space="preserve">here is evidence that such accelerated growth may carry deleterious long-term health effects, suggesting a physiological cost of growth </w:t>
-      </w:r>
-      <w:r>
-        <w:t>(Singhal 2017; Metcalfe and Monaghan 2001; Wells 2018)</w:t>
-      </w:r>
-      <w:r>
-        <w:t xml:space="preserve">. </w:t>
+        <w:t xml:space="preserve">here is evidence that such accelerated growth may carry deleterious long-term health effects, suggesting a physiological cost of growth (Singhal 2017; Metcalfe and Monaghan 2001; Wells 2018). </w:t>
       </w:r>
       <w:commentRangeEnd w:id="0"/>
       <w:r>
@@ -80,10 +53,7 @@
       </w:r>
       <w:commentRangeStart w:id="3"/>
       <w:r>
-        <w:t>In this pape</w:t>
-      </w:r>
-      <w:r>
-        <w:t>r we investigate how these costs may present in terms of epigenetic age during adulthood</w:t>
+        <w:t>In this paper we investigate how these costs may present in terms of epigenetic age during adulthood</w:t>
       </w:r>
       <w:commentRangeEnd w:id="3"/>
       <w:r>
@@ -100,25 +70,7 @@
       </w:r>
       <w:commentRangeStart w:id="4"/>
       <w:r>
-        <w:t>The idea that growth carries a biological cost is supported by life history theory, which treats energy as a finite resource that must be partitioned to fitness comp</w:t>
-      </w:r>
-      <w:r>
-        <w:t xml:space="preserve">onents. Organisms differentially allocate energy between growth, survival, or reproduction </w:t>
-      </w:r>
-      <w:r>
-        <w:t>(Jones 2011)</w:t>
-      </w:r>
-      <w:r>
-        <w:t>. The optimal allocation strategy is under selection to maximize fitness. During a period of catch-up growth, it is expected that energy would be diverte</w:t>
-      </w:r>
-      <w:r>
-        <w:t xml:space="preserve">d away from cell maintenance. Such a process favors immediate survival and early reproduction over future survival, thus decreasing long-term life expectancy </w:t>
-      </w:r>
-      <w:r>
-        <w:t>(Wells 2018; Metcalfe and Monaghan 2001)</w:t>
-      </w:r>
-      <w:r>
-        <w:t xml:space="preserve">.  </w:t>
+        <w:t xml:space="preserve">The idea that growth carries a biological cost is supported by life history theory, which treats energy as a finite resource that must be partitioned to fitness components. Organisms differentially allocate energy between growth, survival, or reproduction (Jones 2011). The optimal allocation strategy is under selection to maximize fitness. During a period of catch-up growth, it is expected that energy would be diverted away from cell maintenance. Such a process favors immediate survival and early reproduction over future survival, thus decreasing long-term life expectancy (Wells 2018; Metcalfe and Monaghan 2001).  </w:t>
       </w:r>
       <w:commentRangeEnd w:id="4"/>
       <w:r>
@@ -146,10 +98,7 @@
       </w:r>
       <w:commentRangeStart w:id="5"/>
       <w:r>
-        <w:t>To measure a possible cost of growth, we will look a</w:t>
-      </w:r>
-      <w:r>
-        <w:t xml:space="preserve">t adult epigenetic age and determine if individuals who experienced childhood catch-up growth appear biologically older than expected. </w:t>
+        <w:t xml:space="preserve">To measure a possible cost of growth, we will look at adult epigenetic age and determine if individuals who experienced childhood catch-up growth appear biologically older than expected. </w:t>
       </w:r>
       <w:commentRangeEnd w:id="5"/>
       <w:r>
@@ -167,22 +116,7 @@
       </w:r>
       <w:proofErr w:type="spellEnd"/>
       <w:r>
-        <w:t xml:space="preserve"> age, is measured by the proportion of methylated CpG sites within the DNA of a given sample </w:t>
-      </w:r>
-      <w:r>
-        <w:t>(Ryan</w:t>
-      </w:r>
-      <w:r>
-        <w:t xml:space="preserve"> 2021; Horvath and Raj 2018)</w:t>
-      </w:r>
-      <w:r>
-        <w:t xml:space="preserve">. DNA methylation occurs at predictable rates, allowing for an accurate estimate of chronological age, and a proxy for predicting life-cycle changes </w:t>
-      </w:r>
-      <w:r>
-        <w:t>(Ryan 2021)</w:t>
-      </w:r>
-      <w:r>
-        <w:t xml:space="preserve"> </w:t>
+        <w:t xml:space="preserve"> age, is measured by the proportion of methylated CpG sites within the DNA of a given sample (Ryan 2021; Horvath and Raj 2018). DNA methylation occurs at predictable rates, allowing for an accurate estimate of chronological age, and a proxy for predicting life-cycle changes (Ryan 2021) </w:t>
       </w:r>
       <w:proofErr w:type="spellStart"/>
       <w:r>
@@ -190,13 +124,7 @@
       </w:r>
       <w:proofErr w:type="spellEnd"/>
       <w:r>
-        <w:t xml:space="preserve"> et al 2011). Deviations from chronological age, however, </w:t>
-      </w:r>
-      <w:r>
-        <w:t xml:space="preserve">do occur. An individual who appears epigenetically older than anticipated displays positive age acceleration-- a phenomenon which predicts mortality risk among adults </w:t>
-      </w:r>
-      <w:r>
-        <w:t xml:space="preserve">(Horvath and Raj 2018; Ryan 2021; </w:t>
+        <w:t xml:space="preserve"> et al 2011). Deviations from chronological age, however, do occur. An individual who appears epigenetically older than anticipated displays positive age acceleration-- a phenomenon which predicts mortality risk among adults (Horvath and Raj 2018; Ryan 2021; </w:t>
       </w:r>
       <w:proofErr w:type="spellStart"/>
       <w:r>
@@ -221,10 +149,7 @@
         <w:ind w:firstLine="720"/>
       </w:pPr>
       <w:r>
-        <w:t xml:space="preserve">Epigenetic age increases more </w:t>
-      </w:r>
-      <w:r>
-        <w:t xml:space="preserve">rapidly during periods of </w:t>
+        <w:t xml:space="preserve">Epigenetic age increases more rapidly during periods of </w:t>
       </w:r>
       <w:proofErr w:type="gramStart"/>
       <w:r>
@@ -232,10 +157,7 @@
       </w:r>
       <w:proofErr w:type="gramEnd"/>
       <w:r>
-        <w:t xml:space="preserve"> is associated with certain childhood developmental changes </w:t>
-      </w:r>
-      <w:r>
-        <w:t xml:space="preserve">(Horvath and Raj 2018; </w:t>
+        <w:t xml:space="preserve"> is associated with certain childhood developmental changes (Horvath and Raj 2018; </w:t>
       </w:r>
       <w:proofErr w:type="spellStart"/>
       <w:r>
@@ -243,19 +165,7 @@
       </w:r>
       <w:proofErr w:type="spellEnd"/>
       <w:r>
-        <w:t xml:space="preserve"> et al. 2016; 2017)</w:t>
-      </w:r>
-      <w:r>
-        <w:t>. Childhood and adolescent accelerated epigenetic age can persist into adulthood, where it predicts elevated m</w:t>
-      </w:r>
-      <w:r>
-        <w:t xml:space="preserve">ortality </w:t>
-      </w:r>
-      <w:r>
-        <w:t>(Horvath and Raj 2018)</w:t>
-      </w:r>
-      <w:r>
-        <w:t xml:space="preserve">. There is also evidence to suggest that early catch-up growth is indicative of </w:t>
+        <w:t xml:space="preserve"> et al. 2016; 2017). Childhood and adolescent accelerated epigenetic age can persist into adulthood, where it predicts elevated mortality (Horvath and Raj 2018). There is also evidence to suggest that early catch-up growth is indicative of </w:t>
       </w:r>
       <w:proofErr w:type="spellStart"/>
       <w:r>
@@ -263,25 +173,7 @@
       </w:r>
       <w:proofErr w:type="spellEnd"/>
       <w:r>
-        <w:t xml:space="preserve"> disease risk and a shorter lifespan </w:t>
-      </w:r>
-      <w:r>
-        <w:t>(Metcalfe and Monaghan 2001; Singhal 2017; Wells 2018)</w:t>
-      </w:r>
-      <w:r>
-        <w:t>. It has been acknowledged, however, t</w:t>
-      </w:r>
-      <w:r>
-        <w:t xml:space="preserve">hat the relationship between catch-up growth and life expectancy is difficult to measure because of both confounding variables and ethical concerns </w:t>
-      </w:r>
-      <w:r>
-        <w:t>(Lee, Monaghan, and Metcalfe 2013; Boersma and Wit 1997)</w:t>
-      </w:r>
-      <w:r>
-        <w:t>. Our study aims to answer this question by relating</w:t>
-      </w:r>
-      <w:r>
-        <w:t xml:space="preserve"> catch-up growth to positive age acceleration with data from the </w:t>
+        <w:t xml:space="preserve"> disease risk and a shorter lifespan (Metcalfe and Monaghan 2001; Singhal 2017; Wells 2018). It has been acknowledged, however, that the relationship between catch-up growth and life expectancy is difficult to measure because of both confounding variables and ethical concerns (Lee, Monaghan, and Metcalfe 2013; Boersma and Wit 1997). Our study aims to answer this question by relating catch-up growth to positive age acceleration with data from the </w:t>
       </w:r>
       <w:commentRangeStart w:id="6"/>
       <w:r>
@@ -295,10 +187,7 @@
         <w:commentReference w:id="6"/>
       </w:r>
       <w:r>
-        <w:t xml:space="preserve">. We predict a positive relationship between early growth rate and epigenetic age in adulthood. This association would indicate a biological cost </w:t>
-      </w:r>
-      <w:r>
-        <w:t xml:space="preserve">of growth, and a life-history tradeoff between cell maintenance and development. </w:t>
+        <w:t xml:space="preserve">. We predict a positive relationship between early growth rate and epigenetic age in adulthood. This association would indicate a biological cost of growth, and a life-history tradeoff between cell maintenance and development. </w:t>
       </w:r>
     </w:p>
     <w:p/>
@@ -432,10 +321,7 @@
         </w:r>
         <w:proofErr w:type="gramEnd"/>
         <w:r>
-          <w:t>so basically your first paragraph).</w:t>
-        </w:r>
-        <w:r>
-          <w:t xml:space="preserve"> For example, in birds…or something. Flesh this out a bit. </w:t>
+          <w:t xml:space="preserve">so basically your first paragraph). For example, in birds…or something. Flesh this out a bit. </w:t>
         </w:r>
       </w:ins>
     </w:p>
@@ -607,19 +493,13 @@
     </w:p>
     <w:p>
       <w:r>
-        <w:t>Quest</w:t>
-      </w:r>
-      <w:r>
-        <w:t>ion: Is there a cost to accelerated growth rate during infancy and or childhood, and are these increased growth rates associated with higher levels of DNA methylation in adulthood?</w:t>
+        <w:t>Question: Is there a cost to accelerated growth rate during infancy and or childhood, and are these increased growth rates associated with higher levels of DNA methylation in adulthood?</w:t>
       </w:r>
     </w:p>
     <w:p/>
     <w:p>
       <w:r>
-        <w:t>Hypothesis: Early compensatory growth is predicted to be associated with a</w:t>
-      </w:r>
-      <w:r>
-        <w:t xml:space="preserve">ccelerated epigenetic age in adulthood. </w:t>
+        <w:t xml:space="preserve">Hypothesis: Early compensatory growth is predicted to be associated with accelerated epigenetic age in adulthood. </w:t>
       </w:r>
     </w:p>
     <w:p/>
@@ -672,10 +552,7 @@
       </w:r>
       <w:proofErr w:type="spellEnd"/>
       <w:r>
-        <w:t>, Judith Borja</w:t>
-      </w:r>
-      <w:r>
-        <w:t xml:space="preserve">, Lorna Perez, Christopher W </w:t>
+        <w:t xml:space="preserve">, Judith Borja, Lorna Perez, Christopher W </w:t>
       </w:r>
       <w:proofErr w:type="spellStart"/>
       <w:r>
@@ -775,10 +652,7 @@
       </w:r>
       <w:proofErr w:type="spellEnd"/>
       <w:r>
-        <w:t>, and PD Adams. “DNA Methylation Clocks in Aging: C</w:t>
-      </w:r>
-      <w:r>
-        <w:t xml:space="preserve">ategories, Causes, and Consequences.” </w:t>
+        <w:t xml:space="preserve">, and PD Adams. “DNA Methylation Clocks in Aging: Categories, Causes, and Consequences.” </w:t>
       </w:r>
       <w:r>
         <w:rPr>
@@ -800,14 +674,7 @@
             <w:color w:val="1155CC"/>
             <w:u w:val="single"/>
           </w:rPr>
-          <w:t>https://doi.org/10.1016/j.molcel.20</w:t>
-        </w:r>
-        <w:r>
-          <w:rPr>
-            <w:color w:val="1155CC"/>
-            <w:u w:val="single"/>
-          </w:rPr>
-          <w:t>18.08.008</w:t>
+          <w:t>https://doi.org/10.1016/j.molcel.2018.08.008</w:t>
         </w:r>
       </w:hyperlink>
       <w:r>
@@ -854,10 +721,7 @@
         <w:t>MOLECULAR ECOLOGY</w:t>
       </w:r>
       <w:r>
-        <w:t xml:space="preserve"> 21, no. 6 (March 2012): 1500–1510</w:t>
-      </w:r>
-      <w:r>
-        <w:t>.</w:t>
+        <w:t xml:space="preserve"> 21, no. 6 (March 2012): 1500–1510.</w:t>
       </w:r>
       <w:hyperlink r:id="rId15">
         <w:r>
@@ -889,10 +753,7 @@
       </w:r>
       <w:proofErr w:type="spellEnd"/>
       <w:r>
-        <w:t>, Elissa J., Aric A. Prather, Steve Horvath, Jay Belsky, and E</w:t>
-      </w:r>
-      <w:r>
-        <w:t xml:space="preserve">lissa S. </w:t>
+        <w:t xml:space="preserve">, Elissa J., Aric A. Prather, Steve Horvath, Jay Belsky, and Elissa S. </w:t>
       </w:r>
       <w:proofErr w:type="spellStart"/>
       <w:r>
@@ -922,14 +783,7 @@
             <w:color w:val="1155CC"/>
             <w:u w:val="single"/>
           </w:rPr>
-          <w:t>h</w:t>
-        </w:r>
-        <w:r>
-          <w:rPr>
-            <w:color w:val="1155CC"/>
-            <w:u w:val="single"/>
-          </w:rPr>
-          <w:t>ttps://doi.org/10.1002/dev.22085</w:t>
+          <w:t>https://doi.org/10.1002/dev.22085</w:t>
         </w:r>
       </w:hyperlink>
       <w:r>
@@ -968,10 +822,7 @@
         <w:t>ECOLOGY AND EVOLUTION</w:t>
       </w:r>
       <w:r>
-        <w:t xml:space="preserve"> 3, no. 5 (May</w:t>
-      </w:r>
-      <w:r>
-        <w:t xml:space="preserve"> 2013): 1305–16.</w:t>
+        <w:t xml:space="preserve"> 3, no. 5 (May 2013): 1305–16.</w:t>
       </w:r>
       <w:hyperlink r:id="rId19">
         <w:r>
@@ -1027,10 +878,7 @@
       </w:r>
       <w:proofErr w:type="spellEnd"/>
       <w:r>
-        <w:t>. “Mechanisms of Reduced and Compens</w:t>
-      </w:r>
-      <w:r>
-        <w:t xml:space="preserve">atory Growth.” </w:t>
+        <w:t xml:space="preserve">. “Mechanisms of Reduced and Compensatory Growth.” </w:t>
       </w:r>
       <w:r>
         <w:rPr>
@@ -1072,13 +920,7 @@
         <w:rPr>
           <w:i/>
         </w:rPr>
-        <w:t>NATURE REVIEWS GENETIC</w:t>
-      </w:r>
-      <w:r>
-        <w:rPr>
-          <w:i/>
-        </w:rPr>
-        <w:t>S</w:t>
+        <w:t>NATURE REVIEWS GENETICS</w:t>
       </w:r>
       <w:r>
         <w:t xml:space="preserve"> 19, no. 6 (June 2018): 371–84.</w:t>
@@ -1108,10 +950,7 @@
         <w:ind w:left="450" w:hanging="450"/>
       </w:pPr>
       <w:r>
-        <w:t xml:space="preserve">Hou, C. “Increasing Energetic Cost of Biosynthesis during </w:t>
-      </w:r>
-      <w:r>
-        <w:t xml:space="preserve">Growth Makes Refeeding Deleterious.” </w:t>
+        <w:t xml:space="preserve">Hou, C. “Increasing Energetic Cost of Biosynthesis during Growth Makes Refeeding Deleterious.” </w:t>
       </w:r>
       <w:r>
         <w:rPr>
@@ -1147,10 +986,7 @@
         <w:ind w:left="450" w:hanging="450"/>
       </w:pPr>
       <w:r>
-        <w:t>Jones, James Holland. “Primates a</w:t>
-      </w:r>
-      <w:r>
-        <w:t xml:space="preserve">nd the Evolution of Long, Slow Life Histories.” </w:t>
+        <w:t xml:space="preserve">Jones, James Holland. “Primates and the Evolution of Long, Slow Life Histories.” </w:t>
       </w:r>
       <w:r>
         <w:rPr>
@@ -1172,105 +1008,88 @@
             <w:color w:val="1155CC"/>
             <w:u w:val="single"/>
           </w:rPr>
-          <w:t>https://doi.org/10.1016/j.cu</w:t>
-        </w:r>
+          <w:t>https://doi.org/10.1016/j.cub.2011.08.025</w:t>
+        </w:r>
+      </w:hyperlink>
+      <w:r>
+        <w:t>.</w:t>
+      </w:r>
+    </w:p>
+    <w:p>
+      <w:pPr>
+        <w:widowControl w:val="0"/>
+        <w:spacing w:line="324" w:lineRule="auto"/>
+        <w:ind w:left="450" w:hanging="450"/>
+      </w:pPr>
+      <w:proofErr w:type="spellStart"/>
+      <w:r>
+        <w:t>Kuzawa</w:t>
+      </w:r>
+      <w:proofErr w:type="spellEnd"/>
+      <w:r>
+        <w:t xml:space="preserve">, Christopher W., Linda Adair, Sonny A. </w:t>
+      </w:r>
+      <w:proofErr w:type="spellStart"/>
+      <w:r>
+        <w:t>Bechayda</w:t>
+      </w:r>
+      <w:proofErr w:type="spellEnd"/>
+      <w:r>
+        <w:t xml:space="preserve">, Judith </w:t>
+      </w:r>
+      <w:proofErr w:type="spellStart"/>
+      <w:r>
+        <w:t>Rafaelita</w:t>
+      </w:r>
+      <w:proofErr w:type="spellEnd"/>
+      <w:r>
+        <w:t xml:space="preserve"> B. Borja, Delia B. </w:t>
+      </w:r>
+      <w:proofErr w:type="spellStart"/>
+      <w:r>
+        <w:t>Carba</w:t>
+      </w:r>
+      <w:proofErr w:type="spellEnd"/>
+      <w:r>
+        <w:t xml:space="preserve">, Paulita L. </w:t>
+      </w:r>
+      <w:proofErr w:type="spellStart"/>
+      <w:r>
+        <w:t>Duazo</w:t>
+      </w:r>
+      <w:proofErr w:type="spellEnd"/>
+      <w:r>
+        <w:t xml:space="preserve">, Dan T. A. Eisenberg, et al. “Evolutionary Life History Theory as an </w:t>
+      </w:r>
+      <w:proofErr w:type="spellStart"/>
+      <w:r>
+        <w:t>Organising</w:t>
+      </w:r>
+      <w:proofErr w:type="spellEnd"/>
+      <w:r>
+        <w:t xml:space="preserve"> Framework for Cohort Studies: Insights from the Cebu Longitudinal Health and Nutrition Survey.” </w:t>
+      </w:r>
+      <w:r>
+        <w:rPr>
+          <w:i/>
+        </w:rPr>
+        <w:t>Annals of Human Biology</w:t>
+      </w:r>
+      <w:r>
+        <w:t xml:space="preserve"> 47, no. 2 (February 17, 2020): 94–105.</w:t>
+      </w:r>
+      <w:hyperlink r:id="rId29">
+        <w:r>
+          <w:t xml:space="preserve"> </w:t>
+        </w:r>
+      </w:hyperlink>
+      <w:hyperlink r:id="rId30">
         <w:r>
           <w:rPr>
             <w:color w:val="1155CC"/>
             <w:u w:val="single"/>
           </w:rPr>
-          <w:t>b.2011.08.025</w:t>
-        </w:r>
-      </w:hyperlink>
-      <w:r>
-        <w:t>.</w:t>
-      </w:r>
-    </w:p>
-    <w:p>
-      <w:pPr>
-        <w:widowControl w:val="0"/>
-        <w:spacing w:line="324" w:lineRule="auto"/>
-        <w:ind w:left="450" w:hanging="450"/>
-      </w:pPr>
-      <w:proofErr w:type="spellStart"/>
-      <w:r>
-        <w:t>Kuzawa</w:t>
-      </w:r>
-      <w:proofErr w:type="spellEnd"/>
-      <w:r>
-        <w:t xml:space="preserve">, Christopher W., Linda Adair, Sonny A. </w:t>
-      </w:r>
-      <w:proofErr w:type="spellStart"/>
-      <w:r>
-        <w:t>Bechayda</w:t>
-      </w:r>
-      <w:proofErr w:type="spellEnd"/>
-      <w:r>
-        <w:t xml:space="preserve">, Judith </w:t>
-      </w:r>
-      <w:proofErr w:type="spellStart"/>
-      <w:r>
-        <w:t>Rafaelita</w:t>
-      </w:r>
-      <w:proofErr w:type="spellEnd"/>
-      <w:r>
-        <w:t xml:space="preserve"> B. Borja, Delia B. </w:t>
-      </w:r>
-      <w:proofErr w:type="spellStart"/>
-      <w:r>
-        <w:t>Carba</w:t>
-      </w:r>
-      <w:proofErr w:type="spellEnd"/>
-      <w:r>
-        <w:t xml:space="preserve">, Paulita L. </w:t>
-      </w:r>
-      <w:proofErr w:type="spellStart"/>
-      <w:r>
-        <w:t>Duazo</w:t>
-      </w:r>
-      <w:proofErr w:type="spellEnd"/>
-      <w:r>
-        <w:t xml:space="preserve">, Dan T. A. Eisenberg, et al. “Evolutionary Life History Theory as an </w:t>
-      </w:r>
-      <w:proofErr w:type="spellStart"/>
-      <w:r>
-        <w:t>Organising</w:t>
-      </w:r>
-      <w:proofErr w:type="spellEnd"/>
-      <w:r>
-        <w:t xml:space="preserve"> Framework for Cohort Studies: Insights from the Cebu Longitu</w:t>
-      </w:r>
-      <w:r>
-        <w:t xml:space="preserve">dinal Health and Nutrition Survey.” </w:t>
-      </w:r>
-      <w:r>
-        <w:rPr>
-          <w:i/>
-        </w:rPr>
-        <w:t>Annals of Human Biology</w:t>
-      </w:r>
-      <w:r>
-        <w:t xml:space="preserve"> 47, no. 2 (February 17, 2020): 94–105.</w:t>
-      </w:r>
-      <w:hyperlink r:id="rId29">
-        <w:r>
-          <w:t xml:space="preserve"> </w:t>
-        </w:r>
-      </w:hyperlink>
-      <w:hyperlink r:id="rId30">
-        <w:r>
-          <w:rPr>
-            <w:color w:val="1155CC"/>
-            <w:u w:val="single"/>
-          </w:rPr>
-          <w:t>https://doi.org/10.1080/030</w:t>
-        </w:r>
-        <w:r>
-          <w:rPr>
-            <w:color w:val="1155CC"/>
-            <w:u w:val="single"/>
-          </w:rPr>
-          <w:t>14460.2020.1742787</w:t>
+          <w:t>https://doi.org/10.1080/03014460.2020.1742787</w:t>
         </w:r>
       </w:hyperlink>
       <w:r>
@@ -1335,13 +1154,7 @@
         <w:rPr>
           <w:i/>
         </w:rPr>
-        <w:t>PROCEEDINGS OF THE ROYAL SOCIETY B-BIOLO</w:t>
-      </w:r>
-      <w:r>
-        <w:rPr>
-          <w:i/>
-        </w:rPr>
-        <w:t>GICAL SCIENCES</w:t>
+        <w:t>PROCEEDINGS OF THE ROYAL SOCIETY B-BIOLOGICAL SCIENCES</w:t>
       </w:r>
       <w:r>
         <w:t xml:space="preserve"> 280, no. 1752 (February 7, 2013).</w:t>
@@ -1376,10 +1189,7 @@
       </w:r>
       <w:proofErr w:type="spellEnd"/>
       <w:r>
-        <w:t>, Marc, and Stephan B. Munch. “A Life-History</w:t>
-      </w:r>
-      <w:r>
-        <w:t xml:space="preserve"> Perspective on Short- and Long-Term Consequences of Compensatory Growth.” </w:t>
+        <w:t xml:space="preserve">, Marc, and Stephan B. Munch. “A Life-History Perspective on Short- and Long-Term Consequences of Compensatory Growth.” </w:t>
       </w:r>
       <w:r>
         <w:rPr>
@@ -1401,14 +1211,7 @@
             <w:color w:val="1155CC"/>
             <w:u w:val="single"/>
           </w:rPr>
-          <w:t>https://doi.org/10.</w:t>
-        </w:r>
-        <w:r>
-          <w:rPr>
-            <w:color w:val="1155CC"/>
-            <w:u w:val="single"/>
-          </w:rPr>
-          <w:t>1086/444439</w:t>
+          <w:t>https://doi.org/10.1086/444439</w:t>
         </w:r>
       </w:hyperlink>
       <w:r>
@@ -1487,10 +1290,7 @@
       </w:r>
       <w:proofErr w:type="spellEnd"/>
       <w:r>
-        <w:t>, Susan M. Ring, et al. “Prenatal and Early Life Influences on Epigenetic Age in Children: A Study of Mothe</w:t>
-      </w:r>
-      <w:r>
-        <w:t xml:space="preserve">r-Offspring Pairs from Two Cohort Studies.” </w:t>
+        <w:t xml:space="preserve">, Susan M. Ring, et al. “Prenatal and Early Life Influences on Epigenetic Age in Children: A Study of Mother-Offspring Pairs from Two Cohort Studies.” </w:t>
       </w:r>
       <w:r>
         <w:rPr>
@@ -1527,10 +1327,7 @@
       </w:pPr>
       <w:proofErr w:type="spellStart"/>
       <w:r>
-        <w:t>Simpk</w:t>
-      </w:r>
-      <w:r>
-        <w:t>in</w:t>
+        <w:t>Simpkin</w:t>
       </w:r>
       <w:proofErr w:type="spellEnd"/>
       <w:r>
@@ -1542,10 +1339,7 @@
       </w:r>
       <w:proofErr w:type="spellEnd"/>
       <w:r>
-        <w:t>. “The Epigenetic Clock and Physical Development during Childhood and Adolescence: Longitu</w:t>
-      </w:r>
-      <w:r>
-        <w:t xml:space="preserve">dinal Analysis from a UK Birth Cohort.” </w:t>
+        <w:t xml:space="preserve">. “The Epigenetic Clock and Physical Development during Childhood and Adolescence: Longitudinal Analysis from a UK Birth Cohort.” </w:t>
       </w:r>
       <w:r>
         <w:rPr>
@@ -1623,13 +1417,7 @@
         <w:rPr>
           <w:i/>
         </w:rPr>
-        <w:t>Evolution, Medicine, and Pub</w:t>
-      </w:r>
-      <w:r>
-        <w:rPr>
-          <w:i/>
-        </w:rPr>
-        <w:t>lic Health</w:t>
+        <w:t>Evolution, Medicine, and Public Health</w:t>
       </w:r>
       <w:r>
         <w:t xml:space="preserve"> 2018, no. 1 (January 1, 2018): 153–66.</w:t>
@@ -1699,7 +1487,23 @@
         <w:annotationRef/>
       </w:r>
       <w:r>
-        <w:t>I might not spill the beans just yet.</w:t>
+        <w:t xml:space="preserve">I think we should cut </w:t>
+      </w:r>
+      <w:proofErr w:type="spellStart"/>
+      <w:proofErr w:type="gramStart"/>
+      <w:r>
+        <w:t>this.we</w:t>
+      </w:r>
+      <w:proofErr w:type="spellEnd"/>
+      <w:proofErr w:type="gramEnd"/>
+      <w:r>
+        <w:t xml:space="preserve"> don’t want to</w:t>
+      </w:r>
+      <w:r>
+        <w:t xml:space="preserve"> spill the beans just yet</w:t>
+      </w:r>
+      <w:r>
+        <w:t>!</w:t>
       </w:r>
     </w:p>
   </w:comment>
@@ -1715,7 +1519,10 @@
         <w:annotationRef/>
       </w:r>
       <w:r>
-        <w:t xml:space="preserve">I think this could go farther up. </w:t>
+        <w:t>I think this could go farther up.</w:t>
+      </w:r>
+      <w:r>
+        <w:t xml:space="preserve"> (see comments below)</w:t>
       </w:r>
     </w:p>
   </w:comment>
@@ -1731,7 +1538,16 @@
         <w:annotationRef/>
       </w:r>
       <w:r>
-        <w:t xml:space="preserve">I think this is good, but a bit soon. </w:t>
+        <w:t>T</w:t>
+      </w:r>
+      <w:r>
+        <w:t xml:space="preserve">his is good, but a bit </w:t>
+      </w:r>
+      <w:r>
+        <w:t xml:space="preserve">too soon. We should lay out our entire foundation and setup before dropping our study in the mix. </w:t>
+      </w:r>
+      <w:r>
+        <w:t xml:space="preserve"> </w:t>
       </w:r>
     </w:p>
   </w:comment>

</xml_diff>